<commit_message>
Avance rapport de projet
</commit_message>
<xml_diff>
--- a/Rapport de Projet Profan.docx
+++ b/Rapport de Projet Profan.docx
@@ -254,62 +254,67 @@
       <w:pPr>
         <w:rPr>
           <w:sz w:val="36"/>
-          <w:lang w:val="en-GB"/>
-        </w:rPr>
-      </w:pPr>
-      <w:r>
-        <w:rPr>
-          <w:sz w:val="36"/>
-          <w:lang w:val="en-GB"/>
-        </w:rPr>
-        <w:t>&lt;dev&gt;</w:t>
-      </w:r>
-      <w:r>
-        <w:rPr>
-          <w:sz w:val="36"/>
-          <w:lang w:val="en-GB"/>
-        </w:rPr>
-        <w:tab/>
-      </w:r>
-      <w:r>
-        <w:rPr>
-          <w:sz w:val="36"/>
-          <w:lang w:val="en-GB"/>
-        </w:rPr>
-        <w:tab/>
-      </w:r>
-      <w:r>
-        <w:rPr>
-          <w:sz w:val="36"/>
-          <w:lang w:val="en-GB"/>
-        </w:rPr>
-        <w:tab/>
-      </w:r>
-      <w:r>
-        <w:rPr>
-          <w:sz w:val="36"/>
-          <w:lang w:val="en-GB"/>
-        </w:rPr>
-        <w:tab/>
-      </w:r>
-      <w:r>
-        <w:rPr>
-          <w:sz w:val="36"/>
-          <w:lang w:val="en-GB"/>
-        </w:rPr>
-        <w:tab/>
-      </w:r>
-      <w:r>
-        <w:rPr>
-          <w:sz w:val="36"/>
-          <w:lang w:val="en-GB"/>
-        </w:rPr>
-        <w:tab/>
-      </w:r>
-      <w:r>
-        <w:rPr>
-          <w:sz w:val="36"/>
-          <w:lang w:val="en-GB"/>
+        </w:rPr>
+      </w:pPr>
+      <w:r>
+        <w:rPr>
+          <w:sz w:val="36"/>
+        </w:rPr>
+        <w:t>&lt;</w:t>
+      </w:r>
+      <w:proofErr w:type="gramStart"/>
+      <w:r>
+        <w:rPr>
+          <w:sz w:val="36"/>
+        </w:rPr>
+        <w:t>dev</w:t>
+      </w:r>
+      <w:proofErr w:type="gramEnd"/>
+      <w:r>
+        <w:rPr>
+          <w:sz w:val="36"/>
+        </w:rPr>
+        <w:t>&gt;</w:t>
+      </w:r>
+      <w:r>
+        <w:rPr>
+          <w:sz w:val="36"/>
+        </w:rPr>
+        <w:tab/>
+      </w:r>
+      <w:r>
+        <w:rPr>
+          <w:sz w:val="36"/>
+        </w:rPr>
+        <w:tab/>
+      </w:r>
+      <w:r>
+        <w:rPr>
+          <w:sz w:val="36"/>
+        </w:rPr>
+        <w:tab/>
+      </w:r>
+      <w:r>
+        <w:rPr>
+          <w:sz w:val="36"/>
+        </w:rPr>
+        <w:tab/>
+      </w:r>
+      <w:r>
+        <w:rPr>
+          <w:sz w:val="36"/>
+        </w:rPr>
+        <w:tab/>
+      </w:r>
+      <w:r>
+        <w:rPr>
+          <w:sz w:val="36"/>
+        </w:rPr>
+        <w:tab/>
+      </w:r>
+      <w:r>
+        <w:rPr>
+          <w:sz w:val="36"/>
         </w:rPr>
         <w:tab/>
         <w:t>Claude Mazel</w:t>
@@ -320,48 +325,41 @@
         <w:ind w:firstLine="708"/>
         <w:rPr>
           <w:sz w:val="36"/>
-          <w:lang w:val="en-GB"/>
-        </w:rPr>
-      </w:pPr>
-      <w:r>
-        <w:rPr>
-          <w:sz w:val="36"/>
-          <w:lang w:val="en-GB"/>
+        </w:rPr>
+      </w:pPr>
+      <w:r>
+        <w:rPr>
+          <w:sz w:val="36"/>
         </w:rPr>
         <w:t>PIZZLYCSGO</w:t>
       </w:r>
       <w:r>
         <w:rPr>
           <w:sz w:val="36"/>
-          <w:lang w:val="en-GB"/>
-        </w:rPr>
-        <w:tab/>
-      </w:r>
-      <w:r>
-        <w:rPr>
-          <w:sz w:val="36"/>
-          <w:lang w:val="en-GB"/>
-        </w:rPr>
-        <w:tab/>
-      </w:r>
-      <w:r>
-        <w:rPr>
-          <w:sz w:val="36"/>
-          <w:lang w:val="en-GB"/>
-        </w:rPr>
-        <w:tab/>
-      </w:r>
-      <w:r>
-        <w:rPr>
-          <w:sz w:val="36"/>
-          <w:lang w:val="en-GB"/>
-        </w:rPr>
-        <w:tab/>
-      </w:r>
-      <w:r>
-        <w:rPr>
-          <w:sz w:val="36"/>
-          <w:lang w:val="en-GB"/>
+        </w:rPr>
+        <w:tab/>
+      </w:r>
+      <w:r>
+        <w:rPr>
+          <w:sz w:val="36"/>
+        </w:rPr>
+        <w:tab/>
+      </w:r>
+      <w:r>
+        <w:rPr>
+          <w:sz w:val="36"/>
+        </w:rPr>
+        <w:tab/>
+      </w:r>
+      <w:r>
+        <w:rPr>
+          <w:sz w:val="36"/>
+        </w:rPr>
+        <w:tab/>
+      </w:r>
+      <w:r>
+        <w:rPr>
+          <w:sz w:val="36"/>
         </w:rPr>
         <w:tab/>
       </w:r>
@@ -369,22 +367,13 @@
       <w:r>
         <w:rPr>
           <w:sz w:val="36"/>
-          <w:lang w:val="en-GB"/>
-        </w:rPr>
-        <w:t>My</w:t>
-      </w:r>
-      <w:r>
-        <w:rPr>
-          <w:sz w:val="36"/>
-          <w:lang w:val="en-GB"/>
-        </w:rPr>
-        <w:t>oung</w:t>
+        </w:rPr>
+        <w:t>Myoung</w:t>
       </w:r>
       <w:proofErr w:type="spellEnd"/>
       <w:r>
         <w:rPr>
           <w:sz w:val="36"/>
-          <w:lang w:val="en-GB"/>
         </w:rPr>
         <w:t>-Ah Kang</w:t>
       </w:r>
@@ -398,7 +387,6 @@
       <w:r>
         <w:rPr>
           <w:sz w:val="36"/>
-          <w:lang w:val="en-GB"/>
         </w:rPr>
         <w:tab/>
       </w:r>
@@ -730,6 +718,92 @@
         <w:lastRenderedPageBreak/>
         <w:t>Glossaire</w:t>
       </w:r>
+    </w:p>
+    <w:p>
+      <w:pPr>
+        <w:jc w:val="both"/>
+        <w:rPr>
+          <w:sz w:val="32"/>
+        </w:rPr>
+      </w:pPr>
+      <w:r>
+        <w:rPr>
+          <w:sz w:val="32"/>
+        </w:rPr>
+        <w:t xml:space="preserve">Gestion de Production Assistée par Ordinateur (GPAO) : </w:t>
+      </w:r>
+    </w:p>
+    <w:p>
+      <w:pPr>
+        <w:jc w:val="both"/>
+        <w:rPr>
+          <w:sz w:val="32"/>
+        </w:rPr>
+      </w:pPr>
+      <w:r>
+        <w:rPr>
+          <w:sz w:val="32"/>
+        </w:rPr>
+        <w:t>(</w:t>
+      </w:r>
+      <w:proofErr w:type="spellStart"/>
+      <w:r>
+        <w:rPr>
+          <w:sz w:val="32"/>
+        </w:rPr>
+        <w:t>JobShop</w:t>
+      </w:r>
+      <w:proofErr w:type="spellEnd"/>
+      <w:r>
+        <w:rPr>
+          <w:sz w:val="32"/>
+        </w:rPr>
+        <w:t> </w:t>
+      </w:r>
+      <w:proofErr w:type="gramStart"/>
+      <w:r>
+        <w:rPr>
+          <w:sz w:val="32"/>
+        </w:rPr>
+        <w:t>: )</w:t>
+      </w:r>
+      <w:proofErr w:type="gramEnd"/>
+    </w:p>
+    <w:p>
+      <w:pPr>
+        <w:jc w:val="both"/>
+        <w:rPr>
+          <w:sz w:val="32"/>
+        </w:rPr>
+      </w:pPr>
+      <w:r>
+        <w:rPr>
+          <w:sz w:val="32"/>
+        </w:rPr>
+        <w:t>Gamme :</w:t>
+      </w:r>
+    </w:p>
+    <w:p>
+      <w:pPr>
+        <w:jc w:val="both"/>
+        <w:rPr>
+          <w:sz w:val="32"/>
+        </w:rPr>
+      </w:pPr>
+      <w:r>
+        <w:rPr>
+          <w:sz w:val="32"/>
+        </w:rPr>
+        <w:t>Tâche :</w:t>
+      </w:r>
+    </w:p>
+    <w:p>
+      <w:pPr>
+        <w:jc w:val="both"/>
+        <w:rPr>
+          <w:sz w:val="56"/>
+        </w:rPr>
+      </w:pPr>
       <w:r>
         <w:rPr>
           <w:sz w:val="56"/>
@@ -1071,6 +1145,32 @@
         <w:ind w:firstLine="708"/>
         <w:jc w:val="both"/>
         <w:rPr>
+          <w:sz w:val="24"/>
+          <w:szCs w:val="24"/>
+        </w:rPr>
+      </w:pPr>
+      <w:r>
+        <w:rPr>
+          <w:sz w:val="24"/>
+          <w:szCs w:val="24"/>
+        </w:rPr>
+        <w:t>Notre solution se composera d’une interface web servant à communiquer les informations de l’utilisateurs et l’état actuel de l’atelier à l’algorithme d’ordonnancement, d’une interface de gestion des ressources ou l’utilisateur pourra enregistrer les machines et les gammes possibles de l’atelier, ainsi que de l’algorithme d’ordonnancement en lui-même. Nous présenterons donc dans ce rapport ces différents aspects, dans cet ordre, chacun dans une partie dédiée.</w:t>
+      </w:r>
+    </w:p>
+    <w:p>
+      <w:pPr>
+        <w:ind w:firstLine="708"/>
+        <w:jc w:val="both"/>
+        <w:rPr>
+          <w:sz w:val="24"/>
+          <w:szCs w:val="24"/>
+        </w:rPr>
+      </w:pPr>
+    </w:p>
+    <w:p>
+      <w:pPr>
+        <w:jc w:val="both"/>
+        <w:rPr>
           <w:sz w:val="56"/>
         </w:rPr>
       </w:pPr>
@@ -1079,7 +1179,15 @@
           <w:sz w:val="24"/>
           <w:szCs w:val="24"/>
         </w:rPr>
-        <w:t>Notre solution se composera d’une interface web servant à communiquer les informations de l’utilisateurs et l’état actuel de l’atelier à l’algorithme d’ordonnancement, d’une interface de gestion des ressources ou l’utilisateur pourra enregistrer les machines et les gammes possibles de l’atelier, ainsi que de l’algorithme d’ordonnancement en lui-même. Nous présenterons donc dans ce rapport ces différents aspects, dans cet ordre, chacun dans une partie dédiée.</w:t>
+        <w:tab/>
+        <w:t xml:space="preserve">Finalement, </w:t>
+      </w:r>
+      <w:r>
+        <w:rPr>
+          <w:sz w:val="24"/>
+          <w:szCs w:val="24"/>
+        </w:rPr>
+        <w:t xml:space="preserve">concernant la gestion de projet, nous avons utilisé plusieurs techniques de suivi, comme un diagramme de Gantt, une division des tâches claire avec des points de revue en début, milieu et fin de séance. </w:t>
       </w:r>
       <w:r>
         <w:rPr>
@@ -1106,9 +1214,230 @@
     <w:p>
       <w:pPr>
         <w:rPr>
+          <w:sz w:val="24"/>
+        </w:rPr>
+      </w:pPr>
+      <w:r>
+        <w:rPr>
+          <w:sz w:val="24"/>
+        </w:rPr>
+        <w:tab/>
+      </w:r>
+    </w:p>
+    <w:p>
+      <w:pPr>
+        <w:ind w:firstLine="708"/>
+        <w:rPr>
+          <w:sz w:val="24"/>
+        </w:rPr>
+      </w:pPr>
+      <w:r>
+        <w:rPr>
+          <w:sz w:val="24"/>
+        </w:rPr>
+        <w:t>Nous avons choisi de développer une interface web qui sera livrée sur le réseau de l’organisme qui utilisera notre solution. Elle sera sous la forme d’un site responsive, c’est-à-dire consultable sur ordinateur ou sur plateforme mobile. La solution ne comporte pas de base de données de façon à proposer une gestion des utilisateurs nécessitant moins de maintenance et plus légère et rapide.</w:t>
+      </w:r>
+    </w:p>
+    <w:p>
+      <w:pPr>
+        <w:rPr>
+          <w:sz w:val="24"/>
+        </w:rPr>
+      </w:pPr>
+    </w:p>
+    <w:p>
+      <w:pPr>
+        <w:rPr>
+          <w:sz w:val="24"/>
+        </w:rPr>
+      </w:pPr>
+      <w:r>
+        <w:rPr>
+          <w:sz w:val="24"/>
+        </w:rPr>
+        <w:tab/>
+        <w:t xml:space="preserve">L’authentification de l’administrateur projet, c’est-à-dire la personne qui pourra ajouter des machines ou des gammes, est gérée par mot de passe. </w:t>
+      </w:r>
+    </w:p>
+    <w:p>
+      <w:pPr>
+        <w:rPr>
+          <w:sz w:val="24"/>
+        </w:rPr>
+      </w:pPr>
+    </w:p>
+    <w:p>
+      <w:pPr>
+        <w:rPr>
+          <w:sz w:val="24"/>
+        </w:rPr>
+      </w:pPr>
+      <w:r>
+        <w:rPr>
+          <w:sz w:val="24"/>
+        </w:rPr>
+        <w:tab/>
+        <w:t>L’interface est composée de deux écrans, l’un</w:t>
+      </w:r>
+      <w:r>
+        <w:rPr>
+          <w:sz w:val="24"/>
+        </w:rPr>
+        <w:t>e d’accueil</w:t>
+      </w:r>
+      <w:r>
+        <w:rPr>
+          <w:sz w:val="24"/>
+        </w:rPr>
+        <w:t xml:space="preserve"> pour l’authentification, l’autre dépendra du succès de cette dernière :</w:t>
+      </w:r>
+      <w:r>
+        <w:rPr>
+          <w:sz w:val="24"/>
+        </w:rPr>
+        <w:t xml:space="preserve"> </w:t>
+      </w:r>
+    </w:p>
+    <w:p>
+      <w:pPr>
+        <w:pStyle w:val="Paragraphedeliste"/>
+        <w:numPr>
+          <w:ilvl w:val="0"/>
+          <w:numId w:val="3"/>
+        </w:numPr>
+        <w:rPr>
           <w:sz w:val="56"/>
         </w:rPr>
       </w:pPr>
+      <w:r>
+        <w:rPr>
+          <w:sz w:val="24"/>
+          <w:szCs w:val="24"/>
+        </w:rPr>
+        <w:t xml:space="preserve">Si l’administrateur s’est connecté, </w:t>
+      </w:r>
+      <w:r>
+        <w:rPr>
+          <w:sz w:val="24"/>
+          <w:szCs w:val="24"/>
+        </w:rPr>
+        <w:t>il a accès à l’interface de création de gamme et d’ajout de machines.</w:t>
+      </w:r>
+    </w:p>
+    <w:p>
+      <w:pPr>
+        <w:pStyle w:val="Paragraphedeliste"/>
+        <w:numPr>
+          <w:ilvl w:val="0"/>
+          <w:numId w:val="3"/>
+        </w:numPr>
+        <w:rPr>
+          <w:sz w:val="56"/>
+        </w:rPr>
+      </w:pPr>
+      <w:r>
+        <w:rPr>
+          <w:sz w:val="24"/>
+          <w:szCs w:val="24"/>
+        </w:rPr>
+        <w:t>Si l’administrateur échoue à se connecter, la page affiche « accès refusé » et un bouton pour retourner à l’accueil.</w:t>
+      </w:r>
+    </w:p>
+    <w:p>
+      <w:pPr>
+        <w:ind w:firstLine="708"/>
+        <w:rPr>
+          <w:sz w:val="24"/>
+        </w:rPr>
+      </w:pPr>
+    </w:p>
+    <w:p>
+      <w:pPr>
+        <w:ind w:firstLine="708"/>
+        <w:rPr>
+          <w:sz w:val="24"/>
+        </w:rPr>
+      </w:pPr>
+      <w:r>
+        <w:rPr>
+          <w:sz w:val="24"/>
+        </w:rPr>
+        <w:t>Sur la page d’accueil, l’utilisateur peut utiliser le bouton « Afficher le Planning » pour visualiser l’ordonnancement prévu par l’administrateur au préalable.</w:t>
+      </w:r>
+    </w:p>
+    <w:p>
+      <w:pPr>
+        <w:ind w:firstLine="708"/>
+        <w:rPr>
+          <w:sz w:val="24"/>
+        </w:rPr>
+      </w:pPr>
+    </w:p>
+    <w:p>
+      <w:pPr>
+        <w:ind w:firstLine="708"/>
+        <w:rPr>
+          <w:sz w:val="24"/>
+        </w:rPr>
+      </w:pPr>
+      <w:r>
+        <w:rPr>
+          <w:sz w:val="24"/>
+        </w:rPr>
+        <w:t>Cette interface en conçue en utilisant les technologies HTML 5, CSS 3 et PHP</w:t>
+      </w:r>
+      <w:r>
+        <w:rPr>
+          <w:sz w:val="24"/>
+        </w:rPr>
+        <w:t xml:space="preserve"> </w:t>
+      </w:r>
+      <w:r>
+        <w:rPr>
+          <w:sz w:val="24"/>
+        </w:rPr>
+        <w:t>7</w:t>
+      </w:r>
+      <w:r>
+        <w:rPr>
+          <w:sz w:val="24"/>
+        </w:rPr>
+        <w:t xml:space="preserve">, afin de fournir une plateforme web ergonomique et plaisante à l’utilisateur (voir annexe 1). Nous avons pensé à l’expérience utilisateur (UX) dès le début du projet, en réalisant par exemple des </w:t>
+      </w:r>
+      <w:proofErr w:type="spellStart"/>
+      <w:r>
+        <w:rPr>
+          <w:sz w:val="24"/>
+        </w:rPr>
+        <w:t>mock-ups</w:t>
+      </w:r>
+      <w:proofErr w:type="spellEnd"/>
+      <w:r>
+        <w:rPr>
+          <w:sz w:val="24"/>
+        </w:rPr>
+        <w:t>, c’est-à-dire des schémas formalisant nos premières idées sous la forme d’interface (voir annexe 2)</w:t>
+      </w:r>
+      <w:r>
+        <w:rPr>
+          <w:sz w:val="24"/>
+        </w:rPr>
+        <w:t xml:space="preserve">. </w:t>
+      </w:r>
+    </w:p>
+    <w:p>
+      <w:pPr>
+        <w:ind w:firstLine="708"/>
+        <w:rPr>
+          <w:sz w:val="24"/>
+        </w:rPr>
+      </w:pPr>
+      <w:r>
+        <w:rPr>
+          <w:sz w:val="24"/>
+        </w:rPr>
+        <w:tab/>
+      </w:r>
       <w:r>
         <w:rPr>
           <w:sz w:val="56"/>
@@ -1166,6 +1495,8 @@
           <w:sz w:val="32"/>
         </w:rPr>
       </w:pPr>
+      <w:bookmarkStart w:id="0" w:name="_GoBack"/>
+      <w:bookmarkEnd w:id="0"/>
       <w:r>
         <w:rPr>
           <w:sz w:val="56"/>
@@ -1207,11 +1538,129 @@
         <w:lastRenderedPageBreak/>
         <w:t>Annexes</w:t>
       </w:r>
-      <w:bookmarkStart w:id="0" w:name="_GoBack"/>
-      <w:bookmarkEnd w:id="0"/>
+    </w:p>
+    <w:p>
+      <w:pPr>
+        <w:jc w:val="center"/>
+        <w:rPr>
+          <w:sz w:val="32"/>
+        </w:rPr>
+      </w:pPr>
+    </w:p>
+    <w:p>
+      <w:pPr>
+        <w:jc w:val="center"/>
+        <w:rPr>
+          <w:sz w:val="24"/>
+        </w:rPr>
+      </w:pPr>
+      <w:r>
+        <w:rPr>
+          <w:sz w:val="24"/>
+        </w:rPr>
+        <w:t>Annexe N°1 : Ecran d’accueil de la plateforme web</w:t>
+      </w:r>
+    </w:p>
+    <w:p>
+      <w:pPr>
+        <w:jc w:val="center"/>
+        <w:rPr>
+          <w:sz w:val="24"/>
+        </w:rPr>
+      </w:pPr>
+    </w:p>
+    <w:p>
+      <w:pPr>
+        <w:jc w:val="center"/>
+        <w:rPr>
+          <w:sz w:val="24"/>
+        </w:rPr>
+      </w:pPr>
+      <w:r>
+        <w:rPr>
+          <w:noProof/>
+          <w:sz w:val="24"/>
+        </w:rPr>
+        <w:drawing>
+          <wp:inline distT="0" distB="0" distL="0" distR="0" wp14:anchorId="395D2A17" wp14:editId="78948393">
+            <wp:extent cx="5749925" cy="3408045"/>
+            <wp:effectExtent l="0" t="0" r="3175" b="1905"/>
+            <wp:docPr id="3" name="Image 3"/>
+            <wp:cNvGraphicFramePr>
+              <a:graphicFrameLocks xmlns:a="http://schemas.openxmlformats.org/drawingml/2006/main" noChangeAspect="1"/>
+            </wp:cNvGraphicFramePr>
+            <a:graphic xmlns:a="http://schemas.openxmlformats.org/drawingml/2006/main">
+              <a:graphicData uri="http://schemas.openxmlformats.org/drawingml/2006/picture">
+                <pic:pic xmlns:pic="http://schemas.openxmlformats.org/drawingml/2006/picture">
+                  <pic:nvPicPr>
+                    <pic:cNvPr id="0" name="Picture 1"/>
+                    <pic:cNvPicPr>
+                      <a:picLocks noChangeAspect="1" noChangeArrowheads="1"/>
+                    </pic:cNvPicPr>
+                  </pic:nvPicPr>
+                  <pic:blipFill>
+                    <a:blip r:embed="rId9" cstate="print">
+                      <a:extLst>
+                        <a:ext uri="{28A0092B-C50C-407E-A947-70E740481C1C}">
+                          <a14:useLocalDpi xmlns:a14="http://schemas.microsoft.com/office/drawing/2010/main" val="0"/>
+                        </a:ext>
+                      </a:extLst>
+                    </a:blip>
+                    <a:srcRect/>
+                    <a:stretch>
+                      <a:fillRect/>
+                    </a:stretch>
+                  </pic:blipFill>
+                  <pic:spPr bwMode="auto">
+                    <a:xfrm>
+                      <a:off x="0" y="0"/>
+                      <a:ext cx="5749925" cy="3408045"/>
+                    </a:xfrm>
+                    <a:prstGeom prst="rect">
+                      <a:avLst/>
+                    </a:prstGeom>
+                    <a:noFill/>
+                    <a:ln>
+                      <a:noFill/>
+                    </a:ln>
+                  </pic:spPr>
+                </pic:pic>
+              </a:graphicData>
+            </a:graphic>
+          </wp:inline>
+        </w:drawing>
+      </w:r>
+    </w:p>
+    <w:p>
+      <w:pPr>
+        <w:jc w:val="center"/>
+        <w:rPr>
+          <w:sz w:val="24"/>
+        </w:rPr>
+      </w:pPr>
+      <w:r>
+        <w:rPr>
+          <w:sz w:val="24"/>
+        </w:rPr>
+        <w:t xml:space="preserve">Annexe N°2 : </w:t>
+      </w:r>
+      <w:proofErr w:type="spellStart"/>
+      <w:r>
+        <w:rPr>
+          <w:sz w:val="24"/>
+        </w:rPr>
+        <w:t>Mock-ups</w:t>
+      </w:r>
+      <w:proofErr w:type="spellEnd"/>
+      <w:r>
+        <w:rPr>
+          <w:sz w:val="24"/>
+        </w:rPr>
+        <w:t xml:space="preserve"> initiaux</w:t>
+      </w:r>
     </w:p>
     <w:sectPr>
-      <w:footerReference w:type="default" r:id="rId9"/>
+      <w:footerReference w:type="default" r:id="rId10"/>
       <w:pgSz w:w="11906" w:h="16838"/>
       <w:pgMar w:top="1417" w:right="1417" w:bottom="1417" w:left="1417" w:header="708" w:footer="708" w:gutter="0"/>
       <w:cols w:space="708"/>
@@ -1257,6 +1706,7 @@
         <w:docPartUnique/>
       </w:docPartObj>
     </w:sdtPr>
+    <w:sdtEndPr/>
     <w:sdtContent>
       <w:p>
         <w:pPr>
@@ -1317,6 +1767,234 @@
 <file path=word/numbering.xml><?xml version="1.0" encoding="utf-8"?>
 <w:numbering xmlns:wpc="http://schemas.microsoft.com/office/word/2010/wordprocessingCanvas" xmlns:cx="http://schemas.microsoft.com/office/drawing/2014/chartex" xmlns:cx1="http://schemas.microsoft.com/office/drawing/2015/9/8/chartex" xmlns:cx2="http://schemas.microsoft.com/office/drawing/2015/10/21/chartex" xmlns:cx3="http://schemas.microsoft.com/office/drawing/2016/5/9/chartex" xmlns:cx4="http://schemas.microsoft.com/office/drawing/2016/5/10/chartex" xmlns:cx5="http://schemas.microsoft.com/office/drawing/2016/5/11/chartex" xmlns:cx6="http://schemas.microsoft.com/office/drawing/2016/5/12/chartex" xmlns:cx7="http://schemas.microsoft.com/office/drawing/2016/5/13/chartex" xmlns:cx8="http://schemas.microsoft.com/office/drawing/2016/5/14/chartex" xmlns:mc="http://schemas.openxmlformats.org/markup-compatibility/2006" xmlns:aink="http://schemas.microsoft.com/office/drawing/2016/ink" xmlns:am3d="http://schemas.microsoft.com/office/drawing/2017/model3d" xmlns:o="urn:schemas-microsoft-com:office:office" xmlns:r="http://schemas.openxmlformats.org/officeDocument/2006/relationships" xmlns:m="http://schemas.openxmlformats.org/officeDocument/2006/math" xmlns:v="urn:schemas-microsoft-com:vml" xmlns:wp14="http://schemas.microsoft.com/office/word/2010/wordprocessingDrawing" xmlns:wp="http://schemas.openxmlformats.org/drawingml/2006/wordprocessingDrawing" xmlns:w10="urn:schemas-microsoft-com:office:word" xmlns:w="http://schemas.openxmlformats.org/wordprocessingml/2006/main" xmlns:w14="http://schemas.microsoft.com/office/word/2010/wordml" xmlns:w15="http://schemas.microsoft.com/office/word/2012/wordml" xmlns:w16cid="http://schemas.microsoft.com/office/word/2016/wordml/cid" xmlns:w16se="http://schemas.microsoft.com/office/word/2015/wordml/symex" xmlns:wpg="http://schemas.microsoft.com/office/word/2010/wordprocessingGroup" xmlns:wpi="http://schemas.microsoft.com/office/word/2010/wordprocessingInk" xmlns:wne="http://schemas.microsoft.com/office/word/2006/wordml" xmlns:wps="http://schemas.microsoft.com/office/word/2010/wordprocessingShape" mc:Ignorable="w14 w15 w16se w16cid wp14">
   <w:abstractNum w:abstractNumId="0" w15:restartNumberingAfterBreak="0">
+    <w:nsid w:val="43FD724F"/>
+    <w:multiLevelType w:val="hybridMultilevel"/>
+    <w:tmpl w:val="C8FE3F0E"/>
+    <w:lvl w:ilvl="0" w:tplc="464C625E">
+      <w:start w:val="1"/>
+      <w:numFmt w:val="bullet"/>
+      <w:lvlText w:val=""/>
+      <w:lvlJc w:val="left"/>
+      <w:pPr>
+        <w:ind w:left="3600" w:hanging="360"/>
+      </w:pPr>
+      <w:rPr>
+        <w:rFonts w:ascii="Symbol" w:hAnsi="Symbol" w:hint="default"/>
+        <w:sz w:val="24"/>
+      </w:rPr>
+    </w:lvl>
+    <w:lvl w:ilvl="1" w:tplc="040C0003" w:tentative="1">
+      <w:start w:val="1"/>
+      <w:numFmt w:val="bullet"/>
+      <w:lvlText w:val="o"/>
+      <w:lvlJc w:val="left"/>
+      <w:pPr>
+        <w:ind w:left="4320" w:hanging="360"/>
+      </w:pPr>
+      <w:rPr>
+        <w:rFonts w:ascii="Courier New" w:hAnsi="Courier New" w:cs="Courier New" w:hint="default"/>
+      </w:rPr>
+    </w:lvl>
+    <w:lvl w:ilvl="2" w:tplc="040C0005" w:tentative="1">
+      <w:start w:val="1"/>
+      <w:numFmt w:val="bullet"/>
+      <w:lvlText w:val=""/>
+      <w:lvlJc w:val="left"/>
+      <w:pPr>
+        <w:ind w:left="5040" w:hanging="360"/>
+      </w:pPr>
+      <w:rPr>
+        <w:rFonts w:ascii="Wingdings" w:hAnsi="Wingdings" w:hint="default"/>
+      </w:rPr>
+    </w:lvl>
+    <w:lvl w:ilvl="3" w:tplc="040C0001" w:tentative="1">
+      <w:start w:val="1"/>
+      <w:numFmt w:val="bullet"/>
+      <w:lvlText w:val=""/>
+      <w:lvlJc w:val="left"/>
+      <w:pPr>
+        <w:ind w:left="5760" w:hanging="360"/>
+      </w:pPr>
+      <w:rPr>
+        <w:rFonts w:ascii="Symbol" w:hAnsi="Symbol" w:hint="default"/>
+      </w:rPr>
+    </w:lvl>
+    <w:lvl w:ilvl="4" w:tplc="040C0003" w:tentative="1">
+      <w:start w:val="1"/>
+      <w:numFmt w:val="bullet"/>
+      <w:lvlText w:val="o"/>
+      <w:lvlJc w:val="left"/>
+      <w:pPr>
+        <w:ind w:left="6480" w:hanging="360"/>
+      </w:pPr>
+      <w:rPr>
+        <w:rFonts w:ascii="Courier New" w:hAnsi="Courier New" w:cs="Courier New" w:hint="default"/>
+      </w:rPr>
+    </w:lvl>
+    <w:lvl w:ilvl="5" w:tplc="040C0005" w:tentative="1">
+      <w:start w:val="1"/>
+      <w:numFmt w:val="bullet"/>
+      <w:lvlText w:val=""/>
+      <w:lvlJc w:val="left"/>
+      <w:pPr>
+        <w:ind w:left="7200" w:hanging="360"/>
+      </w:pPr>
+      <w:rPr>
+        <w:rFonts w:ascii="Wingdings" w:hAnsi="Wingdings" w:hint="default"/>
+      </w:rPr>
+    </w:lvl>
+    <w:lvl w:ilvl="6" w:tplc="040C0001" w:tentative="1">
+      <w:start w:val="1"/>
+      <w:numFmt w:val="bullet"/>
+      <w:lvlText w:val=""/>
+      <w:lvlJc w:val="left"/>
+      <w:pPr>
+        <w:ind w:left="7920" w:hanging="360"/>
+      </w:pPr>
+      <w:rPr>
+        <w:rFonts w:ascii="Symbol" w:hAnsi="Symbol" w:hint="default"/>
+      </w:rPr>
+    </w:lvl>
+    <w:lvl w:ilvl="7" w:tplc="040C0003" w:tentative="1">
+      <w:start w:val="1"/>
+      <w:numFmt w:val="bullet"/>
+      <w:lvlText w:val="o"/>
+      <w:lvlJc w:val="left"/>
+      <w:pPr>
+        <w:ind w:left="8640" w:hanging="360"/>
+      </w:pPr>
+      <w:rPr>
+        <w:rFonts w:ascii="Courier New" w:hAnsi="Courier New" w:cs="Courier New" w:hint="default"/>
+      </w:rPr>
+    </w:lvl>
+    <w:lvl w:ilvl="8" w:tplc="040C0005" w:tentative="1">
+      <w:start w:val="1"/>
+      <w:numFmt w:val="bullet"/>
+      <w:lvlText w:val=""/>
+      <w:lvlJc w:val="left"/>
+      <w:pPr>
+        <w:ind w:left="9360" w:hanging="360"/>
+      </w:pPr>
+      <w:rPr>
+        <w:rFonts w:ascii="Wingdings" w:hAnsi="Wingdings" w:hint="default"/>
+      </w:rPr>
+    </w:lvl>
+  </w:abstractNum>
+  <w:abstractNum w:abstractNumId="1" w15:restartNumberingAfterBreak="0">
+    <w:nsid w:val="525C651A"/>
+    <w:multiLevelType w:val="hybridMultilevel"/>
+    <w:tmpl w:val="AFEA4A56"/>
+    <w:lvl w:ilvl="0" w:tplc="464C625E">
+      <w:start w:val="1"/>
+      <w:numFmt w:val="bullet"/>
+      <w:lvlText w:val=""/>
+      <w:lvlJc w:val="left"/>
+      <w:pPr>
+        <w:ind w:left="1068" w:hanging="360"/>
+      </w:pPr>
+      <w:rPr>
+        <w:rFonts w:ascii="Symbol" w:hAnsi="Symbol" w:hint="default"/>
+        <w:sz w:val="24"/>
+      </w:rPr>
+    </w:lvl>
+    <w:lvl w:ilvl="1" w:tplc="040C0003" w:tentative="1">
+      <w:start w:val="1"/>
+      <w:numFmt w:val="bullet"/>
+      <w:lvlText w:val="o"/>
+      <w:lvlJc w:val="left"/>
+      <w:pPr>
+        <w:ind w:left="-1092" w:hanging="360"/>
+      </w:pPr>
+      <w:rPr>
+        <w:rFonts w:ascii="Courier New" w:hAnsi="Courier New" w:cs="Courier New" w:hint="default"/>
+      </w:rPr>
+    </w:lvl>
+    <w:lvl w:ilvl="2" w:tplc="040C0005" w:tentative="1">
+      <w:start w:val="1"/>
+      <w:numFmt w:val="bullet"/>
+      <w:lvlText w:val=""/>
+      <w:lvlJc w:val="left"/>
+      <w:pPr>
+        <w:ind w:left="-372" w:hanging="360"/>
+      </w:pPr>
+      <w:rPr>
+        <w:rFonts w:ascii="Wingdings" w:hAnsi="Wingdings" w:hint="default"/>
+      </w:rPr>
+    </w:lvl>
+    <w:lvl w:ilvl="3" w:tplc="040C0001" w:tentative="1">
+      <w:start w:val="1"/>
+      <w:numFmt w:val="bullet"/>
+      <w:lvlText w:val=""/>
+      <w:lvlJc w:val="left"/>
+      <w:pPr>
+        <w:ind w:left="348" w:hanging="360"/>
+      </w:pPr>
+      <w:rPr>
+        <w:rFonts w:ascii="Symbol" w:hAnsi="Symbol" w:hint="default"/>
+      </w:rPr>
+    </w:lvl>
+    <w:lvl w:ilvl="4" w:tplc="040C0003" w:tentative="1">
+      <w:start w:val="1"/>
+      <w:numFmt w:val="bullet"/>
+      <w:lvlText w:val="o"/>
+      <w:lvlJc w:val="left"/>
+      <w:pPr>
+        <w:ind w:left="1068" w:hanging="360"/>
+      </w:pPr>
+      <w:rPr>
+        <w:rFonts w:ascii="Courier New" w:hAnsi="Courier New" w:cs="Courier New" w:hint="default"/>
+      </w:rPr>
+    </w:lvl>
+    <w:lvl w:ilvl="5" w:tplc="040C0005" w:tentative="1">
+      <w:start w:val="1"/>
+      <w:numFmt w:val="bullet"/>
+      <w:lvlText w:val=""/>
+      <w:lvlJc w:val="left"/>
+      <w:pPr>
+        <w:ind w:left="1788" w:hanging="360"/>
+      </w:pPr>
+      <w:rPr>
+        <w:rFonts w:ascii="Wingdings" w:hAnsi="Wingdings" w:hint="default"/>
+      </w:rPr>
+    </w:lvl>
+    <w:lvl w:ilvl="6" w:tplc="040C0001" w:tentative="1">
+      <w:start w:val="1"/>
+      <w:numFmt w:val="bullet"/>
+      <w:lvlText w:val=""/>
+      <w:lvlJc w:val="left"/>
+      <w:pPr>
+        <w:ind w:left="2508" w:hanging="360"/>
+      </w:pPr>
+      <w:rPr>
+        <w:rFonts w:ascii="Symbol" w:hAnsi="Symbol" w:hint="default"/>
+      </w:rPr>
+    </w:lvl>
+    <w:lvl w:ilvl="7" w:tplc="040C0003" w:tentative="1">
+      <w:start w:val="1"/>
+      <w:numFmt w:val="bullet"/>
+      <w:lvlText w:val="o"/>
+      <w:lvlJc w:val="left"/>
+      <w:pPr>
+        <w:ind w:left="3228" w:hanging="360"/>
+      </w:pPr>
+      <w:rPr>
+        <w:rFonts w:ascii="Courier New" w:hAnsi="Courier New" w:cs="Courier New" w:hint="default"/>
+      </w:rPr>
+    </w:lvl>
+    <w:lvl w:ilvl="8" w:tplc="040C0005" w:tentative="1">
+      <w:start w:val="1"/>
+      <w:numFmt w:val="bullet"/>
+      <w:lvlText w:val=""/>
+      <w:lvlJc w:val="left"/>
+      <w:pPr>
+        <w:ind w:left="3948" w:hanging="360"/>
+      </w:pPr>
+      <w:rPr>
+        <w:rFonts w:ascii="Wingdings" w:hAnsi="Wingdings" w:hint="default"/>
+      </w:rPr>
+    </w:lvl>
+  </w:abstractNum>
+  <w:abstractNum w:abstractNumId="2" w15:restartNumberingAfterBreak="0">
     <w:nsid w:val="5F2F6398"/>
     <w:multiLevelType w:val="hybridMultilevel"/>
     <w:tmpl w:val="1B946CD4"/>
@@ -1407,7 +2085,13 @@
     </w:lvl>
   </w:abstractNum>
   <w:num w:numId="1">
+    <w:abstractNumId w:val="2"/>
+  </w:num>
+  <w:num w:numId="2">
     <w:abstractNumId w:val="0"/>
+  </w:num>
+  <w:num w:numId="3">
+    <w:abstractNumId w:val="1"/>
   </w:num>
 </w:numbering>
 </file>
@@ -1535,6 +2219,7 @@
     <w:lsdException w:name="HTML Sample" w:semiHidden="1" w:unhideWhenUsed="1"/>
     <w:lsdException w:name="HTML Typewriter" w:semiHidden="1" w:unhideWhenUsed="1"/>
     <w:lsdException w:name="HTML Variable" w:semiHidden="1" w:unhideWhenUsed="1"/>
+    <w:lsdException w:name="Normal Table" w:semiHidden="1" w:unhideWhenUsed="1"/>
     <w:lsdException w:name="annotation subject" w:semiHidden="1" w:unhideWhenUsed="1"/>
     <w:lsdException w:name="No List" w:semiHidden="1" w:unhideWhenUsed="1"/>
     <w:lsdException w:name="Outline List 1" w:semiHidden="1" w:unhideWhenUsed="1"/>
@@ -1581,8 +2266,10 @@
     <w:lsdException w:name="Table Subtle 2" w:semiHidden="1" w:unhideWhenUsed="1"/>
     <w:lsdException w:name="Table Web 1" w:semiHidden="1" w:unhideWhenUsed="1"/>
     <w:lsdException w:name="Table Web 2" w:semiHidden="1" w:unhideWhenUsed="1"/>
+    <w:lsdException w:name="Table Web 3" w:semiHidden="1" w:unhideWhenUsed="1"/>
     <w:lsdException w:name="Balloon Text" w:semiHidden="1" w:unhideWhenUsed="1"/>
     <w:lsdException w:name="Table Grid" w:uiPriority="39"/>
+    <w:lsdException w:name="Table Theme" w:semiHidden="1" w:unhideWhenUsed="1"/>
     <w:lsdException w:name="Placeholder Text" w:semiHidden="1"/>
     <w:lsdException w:name="No Spacing" w:uiPriority="1" w:qFormat="1"/>
     <w:lsdException w:name="Light Shading" w:uiPriority="60"/>

</xml_diff>

<commit_message>
Update site + Rapport
</commit_message>
<xml_diff>
--- a/Rapport de Projet Profan.docx
+++ b/Rapport de Projet Profan.docx
@@ -1227,6 +1227,7 @@
     <w:p>
       <w:pPr>
         <w:ind w:firstLine="708"/>
+        <w:jc w:val="both"/>
         <w:rPr>
           <w:sz w:val="24"/>
         </w:rPr>
@@ -1240,13 +1241,15 @@
     </w:p>
     <w:p>
       <w:pPr>
-        <w:rPr>
-          <w:sz w:val="24"/>
-        </w:rPr>
-      </w:pPr>
-    </w:p>
-    <w:p>
-      <w:pPr>
+        <w:jc w:val="both"/>
+        <w:rPr>
+          <w:sz w:val="24"/>
+        </w:rPr>
+      </w:pPr>
+    </w:p>
+    <w:p>
+      <w:pPr>
+        <w:jc w:val="both"/>
         <w:rPr>
           <w:sz w:val="24"/>
         </w:rPr>
@@ -1261,13 +1264,15 @@
     </w:p>
     <w:p>
       <w:pPr>
-        <w:rPr>
-          <w:sz w:val="24"/>
-        </w:rPr>
-      </w:pPr>
-    </w:p>
-    <w:p>
-      <w:pPr>
+        <w:jc w:val="both"/>
+        <w:rPr>
+          <w:sz w:val="24"/>
+        </w:rPr>
+      </w:pPr>
+    </w:p>
+    <w:p>
+      <w:pPr>
+        <w:jc w:val="both"/>
         <w:rPr>
           <w:sz w:val="24"/>
         </w:rPr>
@@ -1305,6 +1310,7 @@
           <w:ilvl w:val="0"/>
           <w:numId w:val="3"/>
         </w:numPr>
+        <w:jc w:val="both"/>
         <w:rPr>
           <w:sz w:val="56"/>
         </w:rPr>
@@ -1331,6 +1337,7 @@
           <w:ilvl w:val="0"/>
           <w:numId w:val="3"/>
         </w:numPr>
+        <w:jc w:val="both"/>
         <w:rPr>
           <w:sz w:val="56"/>
         </w:rPr>
@@ -1340,12 +1347,29 @@
           <w:sz w:val="24"/>
           <w:szCs w:val="24"/>
         </w:rPr>
-        <w:t>Si l’administrateur échoue à se connecter, la page affiche « accès refusé » et un bouton pour retourner à l’accueil.</w:t>
+        <w:t>Si l’administrateur échoue à se connecter, la page affiche « accès refusé » et un bouton pour retourner à l’accueil</w:t>
+      </w:r>
+      <w:r>
+        <w:rPr>
+          <w:sz w:val="24"/>
+          <w:szCs w:val="24"/>
+        </w:rPr>
+        <w:t xml:space="preserve">. </w:t>
+      </w:r>
+      <w:bookmarkStart w:id="0" w:name="_GoBack"/>
+      <w:bookmarkEnd w:id="0"/>
+      <w:r>
+        <w:rPr>
+          <w:sz w:val="24"/>
+          <w:szCs w:val="24"/>
+        </w:rPr>
+        <w:t>La connexion est un échec quand le couple login/mot de passe est incorrect ou quand un administrateur est déjà connecté, afin d’éviter les conflits d’écritures.</w:t>
       </w:r>
     </w:p>
     <w:p>
       <w:pPr>
         <w:ind w:firstLine="708"/>
+        <w:jc w:val="both"/>
         <w:rPr>
           <w:sz w:val="24"/>
         </w:rPr>
@@ -1354,6 +1378,7 @@
     <w:p>
       <w:pPr>
         <w:ind w:firstLine="708"/>
+        <w:jc w:val="both"/>
         <w:rPr>
           <w:sz w:val="24"/>
         </w:rPr>
@@ -1368,6 +1393,7 @@
     <w:p>
       <w:pPr>
         <w:ind w:firstLine="708"/>
+        <w:jc w:val="both"/>
         <w:rPr>
           <w:sz w:val="24"/>
         </w:rPr>
@@ -1376,6 +1402,7 @@
     <w:p>
       <w:pPr>
         <w:ind w:firstLine="708"/>
+        <w:jc w:val="both"/>
         <w:rPr>
           <w:sz w:val="24"/>
         </w:rPr>
@@ -1428,6 +1455,7 @@
     <w:p>
       <w:pPr>
         <w:ind w:firstLine="708"/>
+        <w:jc w:val="both"/>
         <w:rPr>
           <w:sz w:val="24"/>
         </w:rPr>
@@ -1495,8 +1523,6 @@
           <w:sz w:val="32"/>
         </w:rPr>
       </w:pPr>
-      <w:bookmarkStart w:id="0" w:name="_GoBack"/>
-      <w:bookmarkEnd w:id="0"/>
       <w:r>
         <w:rPr>
           <w:sz w:val="56"/>

</xml_diff>